<commit_message>
Update Cap III Stranger Maze.docx
</commit_message>
<xml_diff>
--- a/Cap III Stranger Maze.docx
+++ b/Cap III Stranger Maze.docx
@@ -1,6 +1,6 @@
 
 <file path=word/document.xml><?xml version="1.0" encoding="utf-8"?>
-<w:document xmlns:wpc="http://schemas.microsoft.com/office/word/2010/wordprocessingCanvas" xmlns:cx="http://schemas.microsoft.com/office/drawing/2014/chartex" xmlns:mc="http://schemas.openxmlformats.org/markup-compatibility/2006" xmlns:o="urn:schemas-microsoft-com:office:office" xmlns:r="http://schemas.openxmlformats.org/officeDocument/2006/relationships" xmlns:m="http://schemas.openxmlformats.org/officeDocument/2006/math" xmlns:v="urn:schemas-microsoft-com:vml" xmlns:wp14="http://schemas.microsoft.com/office/word/2010/wordprocessingDrawing" xmlns:wp="http://schemas.openxmlformats.org/drawingml/2006/wordprocessingDrawing" xmlns:w10="urn:schemas-microsoft-com:office:word" xmlns:w="http://schemas.openxmlformats.org/wordprocessingml/2006/main" xmlns:w14="http://schemas.microsoft.com/office/word/2010/wordml" xmlns:w15="http://schemas.microsoft.com/office/word/2012/wordml" xmlns:w16se="http://schemas.microsoft.com/office/word/2015/wordml/symex" xmlns:wpg="http://schemas.microsoft.com/office/word/2010/wordprocessingGroup" xmlns:wpi="http://schemas.microsoft.com/office/word/2010/wordprocessingInk" xmlns:wne="http://schemas.microsoft.com/office/word/2006/wordml" xmlns:wps="http://schemas.microsoft.com/office/word/2010/wordprocessingShape" mc:Ignorable="w14 w15 w16se wp14">
+<w:document xmlns:wpc="http://schemas.microsoft.com/office/word/2010/wordprocessingCanvas" xmlns:cx="http://schemas.microsoft.com/office/drawing/2014/chartex" xmlns:cx1="http://schemas.microsoft.com/office/drawing/2015/9/8/chartex" xmlns:cx2="http://schemas.microsoft.com/office/drawing/2015/10/21/chartex" xmlns:cx3="http://schemas.microsoft.com/office/drawing/2016/5/9/chartex" xmlns:cx4="http://schemas.microsoft.com/office/drawing/2016/5/10/chartex" xmlns:cx5="http://schemas.microsoft.com/office/drawing/2016/5/11/chartex" xmlns:cx6="http://schemas.microsoft.com/office/drawing/2016/5/12/chartex" xmlns:cx7="http://schemas.microsoft.com/office/drawing/2016/5/13/chartex" xmlns:cx8="http://schemas.microsoft.com/office/drawing/2016/5/14/chartex" xmlns:mc="http://schemas.openxmlformats.org/markup-compatibility/2006" xmlns:aink="http://schemas.microsoft.com/office/drawing/2016/ink" xmlns:am3d="http://schemas.microsoft.com/office/drawing/2017/model3d" xmlns:o="urn:schemas-microsoft-com:office:office" xmlns:r="http://schemas.openxmlformats.org/officeDocument/2006/relationships" xmlns:m="http://schemas.openxmlformats.org/officeDocument/2006/math" xmlns:v="urn:schemas-microsoft-com:vml" xmlns:wp14="http://schemas.microsoft.com/office/word/2010/wordprocessingDrawing" xmlns:wp="http://schemas.openxmlformats.org/drawingml/2006/wordprocessingDrawing" xmlns:w10="urn:schemas-microsoft-com:office:word" xmlns:w="http://schemas.openxmlformats.org/wordprocessingml/2006/main" xmlns:w14="http://schemas.microsoft.com/office/word/2010/wordml" xmlns:w15="http://schemas.microsoft.com/office/word/2012/wordml" xmlns:w16cex="http://schemas.microsoft.com/office/word/2018/wordml/cex" xmlns:w16cid="http://schemas.microsoft.com/office/word/2016/wordml/cid" xmlns:w16="http://schemas.microsoft.com/office/word/2018/wordml" xmlns:w16sdtdh="http://schemas.microsoft.com/office/word/2020/wordml/sdtdatahash" xmlns:w16se="http://schemas.microsoft.com/office/word/2015/wordml/symex" xmlns:wpg="http://schemas.microsoft.com/office/word/2010/wordprocessingGroup" xmlns:wpi="http://schemas.microsoft.com/office/word/2010/wordprocessingInk" xmlns:wne="http://schemas.microsoft.com/office/word/2006/wordml" xmlns:wps="http://schemas.microsoft.com/office/word/2010/wordprocessingShape" mc:Ignorable="w14 w15 w16se w16cid w16 w16cex w16sdtdh wp14">
   <w:body>
     <w:p>
       <w:pPr>
@@ -304,17 +304,7 @@
           <w:sz w:val="24"/>
           <w:lang w:val="es-MX"/>
         </w:rPr>
-        <w:t>Tarea Capítulo I</w:t>
-      </w:r>
-      <w:r>
-        <w:rPr>
-          <w:rFonts w:ascii="Times New Roman" w:hAnsi="Times New Roman" w:cs="Times New Roman"/>
-          <w:b/>
-          <w:color w:val="000000"/>
-          <w:sz w:val="24"/>
-          <w:lang w:val="es-MX"/>
-        </w:rPr>
-        <w:t>II</w:t>
+        <w:t>Tarea Capítulo III</w:t>
       </w:r>
     </w:p>
     <w:p>
@@ -496,47 +486,7 @@
           <w:sz w:val="24"/>
           <w:lang w:val="es-MX"/>
         </w:rPr>
-        <w:t xml:space="preserve">      </w:t>
-      </w:r>
-      <w:proofErr w:type="spellStart"/>
-      <w:r>
-        <w:rPr>
-          <w:rFonts w:ascii="Times New Roman" w:hAnsi="Times New Roman" w:cs="Times New Roman"/>
-          <w:color w:val="000000"/>
-          <w:sz w:val="24"/>
-          <w:lang w:val="es-MX"/>
-        </w:rPr>
-        <w:t>Wayddy</w:t>
-      </w:r>
-      <w:proofErr w:type="spellEnd"/>
-      <w:r>
-        <w:rPr>
-          <w:rFonts w:ascii="Times New Roman" w:hAnsi="Times New Roman" w:cs="Times New Roman"/>
-          <w:color w:val="000000"/>
-          <w:sz w:val="24"/>
-          <w:lang w:val="es-MX"/>
-        </w:rPr>
-        <w:t xml:space="preserve"> Ashley </w:t>
-      </w:r>
-      <w:proofErr w:type="spellStart"/>
-      <w:r>
-        <w:rPr>
-          <w:rFonts w:ascii="Times New Roman" w:hAnsi="Times New Roman" w:cs="Times New Roman"/>
-          <w:color w:val="000000"/>
-          <w:sz w:val="24"/>
-          <w:lang w:val="es-MX"/>
-        </w:rPr>
-        <w:t>Grullón</w:t>
-      </w:r>
-      <w:proofErr w:type="spellEnd"/>
-      <w:r>
-        <w:rPr>
-          <w:rFonts w:ascii="Times New Roman" w:hAnsi="Times New Roman" w:cs="Times New Roman"/>
-          <w:color w:val="000000"/>
-          <w:sz w:val="24"/>
-          <w:lang w:val="es-MX"/>
-        </w:rPr>
-        <w:t xml:space="preserve"> 2180269</w:t>
+        <w:t xml:space="preserve">      Wayddy Ashley Grullón 2180269</w:t>
       </w:r>
     </w:p>
     <w:p>
@@ -557,7 +507,43 @@
           <w:lang w:val="es-MX"/>
         </w:rPr>
         <w:tab/>
-        <w:t>Jean Ureña 2171955</w:t>
+        <w:t>Jean Ureña 2</w:t>
+      </w:r>
+      <w:r>
+        <w:rPr>
+          <w:rFonts w:ascii="Times New Roman" w:hAnsi="Times New Roman" w:cs="Times New Roman"/>
+          <w:color w:val="000000"/>
+          <w:sz w:val="24"/>
+          <w:lang w:val="es-MX"/>
+        </w:rPr>
+        <w:t>-</w:t>
+      </w:r>
+      <w:r>
+        <w:rPr>
+          <w:rFonts w:ascii="Times New Roman" w:hAnsi="Times New Roman" w:cs="Times New Roman"/>
+          <w:color w:val="000000"/>
+          <w:sz w:val="24"/>
+          <w:lang w:val="es-MX"/>
+        </w:rPr>
+        <w:t>17</w:t>
+      </w:r>
+      <w:r>
+        <w:rPr>
+          <w:rFonts w:ascii="Times New Roman" w:hAnsi="Times New Roman" w:cs="Times New Roman"/>
+          <w:color w:val="000000"/>
+          <w:sz w:val="24"/>
+          <w:lang w:val="es-MX"/>
+        </w:rPr>
+        <w:t>-</w:t>
+      </w:r>
+      <w:r>
+        <w:rPr>
+          <w:rFonts w:ascii="Times New Roman" w:hAnsi="Times New Roman" w:cs="Times New Roman"/>
+          <w:color w:val="000000"/>
+          <w:sz w:val="24"/>
+          <w:lang w:val="es-MX"/>
+        </w:rPr>
+        <w:t>1955</w:t>
       </w:r>
     </w:p>
     <w:p>
@@ -797,51 +783,7 @@
           <w:sz w:val="28"/>
           <w:szCs w:val="28"/>
         </w:rPr>
-        <w:t xml:space="preserve">3.1 Capturas de la Aplicación (Documentación completa del desarrollo, Scripts, </w:t>
-      </w:r>
-      <w:proofErr w:type="spellStart"/>
-      <w:r>
-        <w:rPr>
-          <w:rFonts w:ascii="Times New Roman" w:hAnsi="Times New Roman" w:cs="Times New Roman"/>
-          <w:b/>
-          <w:bCs/>
-          <w:sz w:val="28"/>
-          <w:szCs w:val="28"/>
-        </w:rPr>
-        <w:t>Sprites</w:t>
-      </w:r>
-      <w:proofErr w:type="spellEnd"/>
-      <w:r>
-        <w:rPr>
-          <w:rFonts w:ascii="Times New Roman" w:hAnsi="Times New Roman" w:cs="Times New Roman"/>
-          <w:b/>
-          <w:bCs/>
-          <w:sz w:val="28"/>
-          <w:szCs w:val="28"/>
-        </w:rPr>
-        <w:t xml:space="preserve">, </w:t>
-      </w:r>
-      <w:proofErr w:type="spellStart"/>
-      <w:r>
-        <w:rPr>
-          <w:rFonts w:ascii="Times New Roman" w:hAnsi="Times New Roman" w:cs="Times New Roman"/>
-          <w:b/>
-          <w:bCs/>
-          <w:sz w:val="28"/>
-          <w:szCs w:val="28"/>
-        </w:rPr>
-        <w:t>Prefabs</w:t>
-      </w:r>
-      <w:proofErr w:type="spellEnd"/>
-      <w:r>
-        <w:rPr>
-          <w:rFonts w:ascii="Times New Roman" w:hAnsi="Times New Roman" w:cs="Times New Roman"/>
-          <w:b/>
-          <w:bCs/>
-          <w:sz w:val="28"/>
-          <w:szCs w:val="28"/>
-        </w:rPr>
-        <w:t xml:space="preserve"> e imágenes)</w:t>
+        <w:t>3.1 Capturas de la Aplicación (Documentación completa del desarrollo, Scripts, Sprites, Prefabs e imágenes)</w:t>
       </w:r>
     </w:p>
     <w:p>
@@ -1178,8 +1120,6 @@
           <w:lang w:val="en-US"/>
         </w:rPr>
       </w:pPr>
-      <w:bookmarkStart w:id="0" w:name="_GoBack"/>
-      <w:bookmarkEnd w:id="0"/>
     </w:p>
     <w:p>
       <w:pPr>
@@ -1269,7 +1209,6 @@
           <w:lang w:val="en-US"/>
         </w:rPr>
       </w:pPr>
-      <w:proofErr w:type="spellStart"/>
       <w:r>
         <w:rPr>
           <w:rFonts w:ascii="Times New Roman" w:hAnsi="Times New Roman" w:cs="Times New Roman"/>
@@ -1281,7 +1220,6 @@
         </w:rPr>
         <w:t>Imágenes</w:t>
       </w:r>
-      <w:proofErr w:type="spellEnd"/>
     </w:p>
     <w:p>
       <w:pPr>
@@ -1368,21 +1306,8 @@
           <w:szCs w:val="28"/>
           <w:lang w:val="en-US"/>
         </w:rPr>
-        <w:t xml:space="preserve">3.2 </w:t>
-      </w:r>
-      <w:proofErr w:type="spellStart"/>
-      <w:r>
-        <w:rPr>
-          <w:rFonts w:ascii="Times New Roman" w:hAnsi="Times New Roman" w:cs="Times New Roman"/>
-          <w:b/>
-          <w:bCs/>
-          <w:sz w:val="28"/>
-          <w:szCs w:val="28"/>
-          <w:lang w:val="en-US"/>
-        </w:rPr>
-        <w:t>Prototipos</w:t>
-      </w:r>
-      <w:proofErr w:type="spellEnd"/>
+        <w:t>3.2 Prototipos</w:t>
+      </w:r>
       <w:r>
         <w:rPr>
           <w:rFonts w:ascii="Times New Roman" w:hAnsi="Times New Roman" w:cs="Times New Roman"/>
@@ -3630,7 +3555,7 @@
 </file>
 
 <file path=word/numbering.xml><?xml version="1.0" encoding="utf-8"?>
-<w:numbering xmlns:wpc="http://schemas.microsoft.com/office/word/2010/wordprocessingCanvas" xmlns:cx="http://schemas.microsoft.com/office/drawing/2014/chartex" xmlns:mc="http://schemas.openxmlformats.org/markup-compatibility/2006" xmlns:o="urn:schemas-microsoft-com:office:office" xmlns:r="http://schemas.openxmlformats.org/officeDocument/2006/relationships" xmlns:m="http://schemas.openxmlformats.org/officeDocument/2006/math" xmlns:v="urn:schemas-microsoft-com:vml" xmlns:wp14="http://schemas.microsoft.com/office/word/2010/wordprocessingDrawing" xmlns:wp="http://schemas.openxmlformats.org/drawingml/2006/wordprocessingDrawing" xmlns:w10="urn:schemas-microsoft-com:office:word" xmlns:w="http://schemas.openxmlformats.org/wordprocessingml/2006/main" xmlns:w14="http://schemas.microsoft.com/office/word/2010/wordml" xmlns:w15="http://schemas.microsoft.com/office/word/2012/wordml" xmlns:w16se="http://schemas.microsoft.com/office/word/2015/wordml/symex" xmlns:wpg="http://schemas.microsoft.com/office/word/2010/wordprocessingGroup" xmlns:wpi="http://schemas.microsoft.com/office/word/2010/wordprocessingInk" xmlns:wne="http://schemas.microsoft.com/office/word/2006/wordml" xmlns:wps="http://schemas.microsoft.com/office/word/2010/wordprocessingShape" mc:Ignorable="w14 w15 w16se wp14">
+<w:numbering xmlns:wpc="http://schemas.microsoft.com/office/word/2010/wordprocessingCanvas" xmlns:cx="http://schemas.microsoft.com/office/drawing/2014/chartex" xmlns:cx1="http://schemas.microsoft.com/office/drawing/2015/9/8/chartex" xmlns:cx2="http://schemas.microsoft.com/office/drawing/2015/10/21/chartex" xmlns:cx3="http://schemas.microsoft.com/office/drawing/2016/5/9/chartex" xmlns:cx4="http://schemas.microsoft.com/office/drawing/2016/5/10/chartex" xmlns:cx5="http://schemas.microsoft.com/office/drawing/2016/5/11/chartex" xmlns:cx6="http://schemas.microsoft.com/office/drawing/2016/5/12/chartex" xmlns:cx7="http://schemas.microsoft.com/office/drawing/2016/5/13/chartex" xmlns:cx8="http://schemas.microsoft.com/office/drawing/2016/5/14/chartex" xmlns:mc="http://schemas.openxmlformats.org/markup-compatibility/2006" xmlns:aink="http://schemas.microsoft.com/office/drawing/2016/ink" xmlns:am3d="http://schemas.microsoft.com/office/drawing/2017/model3d" xmlns:o="urn:schemas-microsoft-com:office:office" xmlns:r="http://schemas.openxmlformats.org/officeDocument/2006/relationships" xmlns:m="http://schemas.openxmlformats.org/officeDocument/2006/math" xmlns:v="urn:schemas-microsoft-com:vml" xmlns:wp14="http://schemas.microsoft.com/office/word/2010/wordprocessingDrawing" xmlns:wp="http://schemas.openxmlformats.org/drawingml/2006/wordprocessingDrawing" xmlns:w10="urn:schemas-microsoft-com:office:word" xmlns:w="http://schemas.openxmlformats.org/wordprocessingml/2006/main" xmlns:w14="http://schemas.microsoft.com/office/word/2010/wordml" xmlns:w15="http://schemas.microsoft.com/office/word/2012/wordml" xmlns:w16cex="http://schemas.microsoft.com/office/word/2018/wordml/cex" xmlns:w16cid="http://schemas.microsoft.com/office/word/2016/wordml/cid" xmlns:w16="http://schemas.microsoft.com/office/word/2018/wordml" xmlns:w16sdtdh="http://schemas.microsoft.com/office/word/2020/wordml/sdtdatahash" xmlns:w16se="http://schemas.microsoft.com/office/word/2015/wordml/symex" xmlns:wpg="http://schemas.microsoft.com/office/word/2010/wordprocessingGroup" xmlns:wpi="http://schemas.microsoft.com/office/word/2010/wordprocessingInk" xmlns:wne="http://schemas.microsoft.com/office/word/2006/wordml" xmlns:wps="http://schemas.microsoft.com/office/word/2010/wordprocessingShape" mc:Ignorable="w14 w15 w16se w16cid w16 w16cex w16sdtdh wp14">
   <w:abstractNum w:abstractNumId="0" w15:restartNumberingAfterBreak="0">
     <w:nsid w:val="07DE7D08"/>
     <w:multiLevelType w:val="hybridMultilevel"/>
@@ -3751,7 +3676,7 @@
 </file>
 
 <file path=word/styles.xml><?xml version="1.0" encoding="utf-8"?>
-<w:styles xmlns:mc="http://schemas.openxmlformats.org/markup-compatibility/2006" xmlns:r="http://schemas.openxmlformats.org/officeDocument/2006/relationships" xmlns:w="http://schemas.openxmlformats.org/wordprocessingml/2006/main" xmlns:w14="http://schemas.microsoft.com/office/word/2010/wordml" xmlns:w15="http://schemas.microsoft.com/office/word/2012/wordml" xmlns:w16se="http://schemas.microsoft.com/office/word/2015/wordml/symex" mc:Ignorable="w14 w15 w16se">
+<w:styles xmlns:mc="http://schemas.openxmlformats.org/markup-compatibility/2006" xmlns:r="http://schemas.openxmlformats.org/officeDocument/2006/relationships" xmlns:w="http://schemas.openxmlformats.org/wordprocessingml/2006/main" xmlns:w14="http://schemas.microsoft.com/office/word/2010/wordml" xmlns:w15="http://schemas.microsoft.com/office/word/2012/wordml" xmlns:w16cex="http://schemas.microsoft.com/office/word/2018/wordml/cex" xmlns:w16cid="http://schemas.microsoft.com/office/word/2016/wordml/cid" xmlns:w16="http://schemas.microsoft.com/office/word/2018/wordml" xmlns:w16sdtdh="http://schemas.microsoft.com/office/word/2020/wordml/sdtdatahash" xmlns:w16se="http://schemas.microsoft.com/office/word/2015/wordml/symex" mc:Ignorable="w14 w15 w16se w16cid w16 w16cex w16sdtdh">
   <w:docDefaults>
     <w:rPrDefault>
       <w:rPr>
@@ -3767,7 +3692,7 @@
       </w:pPr>
     </w:pPrDefault>
   </w:docDefaults>
-  <w:latentStyles w:defLockedState="0" w:defUIPriority="99" w:defSemiHidden="0" w:defUnhideWhenUsed="0" w:defQFormat="0" w:count="371">
+  <w:latentStyles w:defLockedState="0" w:defUIPriority="99" w:defSemiHidden="0" w:defUnhideWhenUsed="0" w:defQFormat="0" w:count="376">
     <w:lsdException w:name="Normal" w:uiPriority="0" w:qFormat="1"/>
     <w:lsdException w:name="heading 1" w:uiPriority="9" w:qFormat="1"/>
     <w:lsdException w:name="heading 2" w:semiHidden="1" w:uiPriority="9" w:unhideWhenUsed="1" w:qFormat="1"/>
@@ -3873,7 +3798,6 @@
     <w:lsdException w:name="HTML Sample" w:semiHidden="1" w:unhideWhenUsed="1"/>
     <w:lsdException w:name="HTML Typewriter" w:semiHidden="1" w:unhideWhenUsed="1"/>
     <w:lsdException w:name="HTML Variable" w:semiHidden="1" w:unhideWhenUsed="1"/>
-    <w:lsdException w:name="Normal Table" w:semiHidden="1" w:unhideWhenUsed="1"/>
     <w:lsdException w:name="annotation subject" w:semiHidden="1" w:unhideWhenUsed="1"/>
     <w:lsdException w:name="No List" w:semiHidden="1" w:unhideWhenUsed="1"/>
     <w:lsdException w:name="Outline List 1" w:semiHidden="1" w:unhideWhenUsed="1"/>
@@ -3916,11 +3840,8 @@
     <w:lsdException w:name="Table Contemporary" w:semiHidden="1" w:unhideWhenUsed="1"/>
     <w:lsdException w:name="Table Elegant" w:semiHidden="1" w:unhideWhenUsed="1"/>
     <w:lsdException w:name="Table Professional" w:semiHidden="1" w:unhideWhenUsed="1"/>
-    <w:lsdException w:name="Table Subtle 1" w:semiHidden="1" w:unhideWhenUsed="1"/>
     <w:lsdException w:name="Table Subtle 2" w:semiHidden="1" w:unhideWhenUsed="1"/>
     <w:lsdException w:name="Table Web 1" w:semiHidden="1" w:unhideWhenUsed="1"/>
-    <w:lsdException w:name="Table Web 2" w:semiHidden="1" w:unhideWhenUsed="1"/>
-    <w:lsdException w:name="Table Web 3" w:semiHidden="1" w:unhideWhenUsed="1"/>
     <w:lsdException w:name="Balloon Text" w:semiHidden="1" w:unhideWhenUsed="1"/>
     <w:lsdException w:name="Table Grid" w:uiPriority="39"/>
     <w:lsdException w:name="Table Theme" w:semiHidden="1" w:unhideWhenUsed="1"/>
@@ -4139,6 +4060,11 @@
     <w:lsdException w:name="List Table 5 Dark Accent 6" w:uiPriority="50"/>
     <w:lsdException w:name="List Table 6 Colorful Accent 6" w:uiPriority="51"/>
     <w:lsdException w:name="List Table 7 Colorful Accent 6" w:uiPriority="52"/>
+    <w:lsdException w:name="Mention" w:semiHidden="1" w:unhideWhenUsed="1"/>
+    <w:lsdException w:name="Smart Hyperlink" w:semiHidden="1" w:unhideWhenUsed="1"/>
+    <w:lsdException w:name="Hashtag" w:semiHidden="1" w:unhideWhenUsed="1"/>
+    <w:lsdException w:name="Unresolved Mention" w:semiHidden="1" w:unhideWhenUsed="1"/>
+    <w:lsdException w:name="Smart Link" w:semiHidden="1" w:unhideWhenUsed="1"/>
   </w:latentStyles>
   <w:style w:type="paragraph" w:default="1" w:styleId="Normal">
     <w:name w:val="Normal"/>

</xml_diff>

<commit_message>
JU - Parte Jean
Tercera Parte
</commit_message>
<xml_diff>
--- a/Cap III Stranger Maze.docx
+++ b/Cap III Stranger Maze.docx
@@ -1,6 +1,6 @@
 
 <file path=word/document.xml><?xml version="1.0" encoding="utf-8"?>
-<w:document xmlns:wpc="http://schemas.microsoft.com/office/word/2010/wordprocessingCanvas" xmlns:mc="http://schemas.openxmlformats.org/markup-compatibility/2006" xmlns:o="urn:schemas-microsoft-com:office:office" xmlns:r="http://schemas.openxmlformats.org/officeDocument/2006/relationships" xmlns:m="http://schemas.openxmlformats.org/officeDocument/2006/math" xmlns:v="urn:schemas-microsoft-com:vml" xmlns:wp14="http://schemas.microsoft.com/office/word/2010/wordprocessingDrawing" xmlns:wp="http://schemas.openxmlformats.org/drawingml/2006/wordprocessingDrawing" xmlns:w10="urn:schemas-microsoft-com:office:word" xmlns:w="http://schemas.openxmlformats.org/wordprocessingml/2006/main" xmlns:w14="http://schemas.microsoft.com/office/word/2010/wordml" xmlns:w15="http://schemas.microsoft.com/office/word/2012/wordml" xmlns:wpg="http://schemas.microsoft.com/office/word/2010/wordprocessingGroup" xmlns:wpi="http://schemas.microsoft.com/office/word/2010/wordprocessingInk" xmlns:wne="http://schemas.microsoft.com/office/word/2006/wordml" xmlns:wps="http://schemas.microsoft.com/office/word/2010/wordprocessingShape" mc:Ignorable="w14 w15 wp14">
+<w:document xmlns:wpc="http://schemas.microsoft.com/office/word/2010/wordprocessingCanvas" xmlns:cx="http://schemas.microsoft.com/office/drawing/2014/chartex" xmlns:cx1="http://schemas.microsoft.com/office/drawing/2015/9/8/chartex" xmlns:cx2="http://schemas.microsoft.com/office/drawing/2015/10/21/chartex" xmlns:cx3="http://schemas.microsoft.com/office/drawing/2016/5/9/chartex" xmlns:cx4="http://schemas.microsoft.com/office/drawing/2016/5/10/chartex" xmlns:cx5="http://schemas.microsoft.com/office/drawing/2016/5/11/chartex" xmlns:cx6="http://schemas.microsoft.com/office/drawing/2016/5/12/chartex" xmlns:cx7="http://schemas.microsoft.com/office/drawing/2016/5/13/chartex" xmlns:cx8="http://schemas.microsoft.com/office/drawing/2016/5/14/chartex" xmlns:mc="http://schemas.openxmlformats.org/markup-compatibility/2006" xmlns:aink="http://schemas.microsoft.com/office/drawing/2016/ink" xmlns:am3d="http://schemas.microsoft.com/office/drawing/2017/model3d" xmlns:o="urn:schemas-microsoft-com:office:office" xmlns:r="http://schemas.openxmlformats.org/officeDocument/2006/relationships" xmlns:m="http://schemas.openxmlformats.org/officeDocument/2006/math" xmlns:v="urn:schemas-microsoft-com:vml" xmlns:wp14="http://schemas.microsoft.com/office/word/2010/wordprocessingDrawing" xmlns:wp="http://schemas.openxmlformats.org/drawingml/2006/wordprocessingDrawing" xmlns:w10="urn:schemas-microsoft-com:office:word" xmlns:w="http://schemas.openxmlformats.org/wordprocessingml/2006/main" xmlns:w14="http://schemas.microsoft.com/office/word/2010/wordml" xmlns:w15="http://schemas.microsoft.com/office/word/2012/wordml" xmlns:w16cex="http://schemas.microsoft.com/office/word/2018/wordml/cex" xmlns:w16cid="http://schemas.microsoft.com/office/word/2016/wordml/cid" xmlns:w16="http://schemas.microsoft.com/office/word/2018/wordml" xmlns:w16sdtdh="http://schemas.microsoft.com/office/word/2020/wordml/sdtdatahash" xmlns:w16se="http://schemas.microsoft.com/office/word/2015/wordml/symex" xmlns:wpg="http://schemas.microsoft.com/office/word/2010/wordprocessingGroup" xmlns:wpi="http://schemas.microsoft.com/office/word/2010/wordprocessingInk" xmlns:wne="http://schemas.microsoft.com/office/word/2006/wordml" xmlns:wps="http://schemas.microsoft.com/office/word/2010/wordprocessingShape" mc:Ignorable="w14 w15 w16se w16cid w16 w16cex w16sdtdh wp14">
   <w:body>
     <w:p>
       <w:pPr>
@@ -726,10 +726,11 @@
           <w:szCs w:val="28"/>
         </w:rPr>
       </w:pPr>
-      <w:bookmarkStart w:id="0" w:name="_GoBack"/>
-      <w:bookmarkEnd w:id="0"/>
-    </w:p>
-    <w:p>
+    </w:p>
+    <w:p>
+      <w:pPr>
+        <w:jc w:val="center"/>
+      </w:pPr>
       <w:r>
         <w:rPr>
           <w:rFonts w:ascii="Times New Roman" w:eastAsia="Times New Roman" w:hAnsi="Times New Roman" w:cs="Times New Roman"/>
@@ -740,15 +741,6 @@
         <w:lastRenderedPageBreak/>
         <w:t>CAPÍTULO III: DESARROLLO</w:t>
       </w:r>
-      <w:r>
-        <w:rPr>
-          <w:rFonts w:ascii="Times New Roman" w:eastAsia="Times New Roman" w:hAnsi="Times New Roman" w:cs="Times New Roman"/>
-          <w:b/>
-          <w:sz w:val="24"/>
-          <w:szCs w:val="24"/>
-        </w:rPr>
-        <w:tab/>
-      </w:r>
     </w:p>
     <w:p>
       <w:pPr>
@@ -768,51 +760,7 @@
           <w:sz w:val="28"/>
           <w:szCs w:val="28"/>
         </w:rPr>
-        <w:t xml:space="preserve">3.1 Capturas de la Aplicación (Documentación completa del desarrollo, Scripts, </w:t>
-      </w:r>
-      <w:proofErr w:type="spellStart"/>
-      <w:r>
-        <w:rPr>
-          <w:rFonts w:ascii="Times New Roman" w:hAnsi="Times New Roman" w:cs="Times New Roman"/>
-          <w:b/>
-          <w:bCs/>
-          <w:sz w:val="28"/>
-          <w:szCs w:val="28"/>
-        </w:rPr>
-        <w:t>Sprites</w:t>
-      </w:r>
-      <w:proofErr w:type="spellEnd"/>
-      <w:r>
-        <w:rPr>
-          <w:rFonts w:ascii="Times New Roman" w:hAnsi="Times New Roman" w:cs="Times New Roman"/>
-          <w:b/>
-          <w:bCs/>
-          <w:sz w:val="28"/>
-          <w:szCs w:val="28"/>
-        </w:rPr>
-        <w:t xml:space="preserve">, </w:t>
-      </w:r>
-      <w:proofErr w:type="spellStart"/>
-      <w:r>
-        <w:rPr>
-          <w:rFonts w:ascii="Times New Roman" w:hAnsi="Times New Roman" w:cs="Times New Roman"/>
-          <w:b/>
-          <w:bCs/>
-          <w:sz w:val="28"/>
-          <w:szCs w:val="28"/>
-        </w:rPr>
-        <w:t>Prefabs</w:t>
-      </w:r>
-      <w:proofErr w:type="spellEnd"/>
-      <w:r>
-        <w:rPr>
-          <w:rFonts w:ascii="Times New Roman" w:hAnsi="Times New Roman" w:cs="Times New Roman"/>
-          <w:b/>
-          <w:bCs/>
-          <w:sz w:val="28"/>
-          <w:szCs w:val="28"/>
-        </w:rPr>
-        <w:t xml:space="preserve"> e imágenes)</w:t>
+        <w:t>3.1 Capturas de la Aplicación (Documentación completa del desarrollo, Scripts, Sprites, Prefabs e imágenes)</w:t>
       </w:r>
     </w:p>
     <w:p>
@@ -1375,20 +1323,42 @@
           <w:lang w:val="en-US"/>
         </w:rPr>
       </w:pPr>
-      <w:hyperlink r:id="rId13" w:history="1">
-        <w:r>
-          <w:rPr>
-            <w:rStyle w:val="Hipervnculo"/>
-            <w:rFonts w:ascii="Times New Roman" w:hAnsi="Times New Roman" w:cs="Times New Roman"/>
-            <w:b/>
-            <w:bCs/>
-            <w:sz w:val="28"/>
-            <w:szCs w:val="28"/>
-            <w:lang w:val="en-US"/>
-          </w:rPr>
-          <w:t>https://yamigomez14.itch.io/stranger-maze-v1</w:t>
-        </w:r>
-      </w:hyperlink>
+      <w:r>
+        <w:fldChar w:fldCharType="begin"/>
+      </w:r>
+      <w:r>
+        <w:rPr>
+          <w:lang w:val="en-US"/>
+        </w:rPr>
+        <w:instrText xml:space="preserve"> HYPERLINK "https://yamigomez14.itch.io/stranger-maze-v1" </w:instrText>
+      </w:r>
+      <w:r>
+        <w:fldChar w:fldCharType="separate"/>
+      </w:r>
+      <w:r>
+        <w:rPr>
+          <w:rStyle w:val="Hipervnculo"/>
+          <w:rFonts w:ascii="Times New Roman" w:hAnsi="Times New Roman" w:cs="Times New Roman"/>
+          <w:b/>
+          <w:bCs/>
+          <w:sz w:val="28"/>
+          <w:szCs w:val="28"/>
+          <w:lang w:val="en-US"/>
+        </w:rPr>
+        <w:t>https://yamigomez14.itch.io/stranger-maze-v1</w:t>
+      </w:r>
+      <w:r>
+        <w:rPr>
+          <w:rStyle w:val="Hipervnculo"/>
+          <w:rFonts w:ascii="Times New Roman" w:hAnsi="Times New Roman" w:cs="Times New Roman"/>
+          <w:b/>
+          <w:bCs/>
+          <w:sz w:val="28"/>
+          <w:szCs w:val="28"/>
+          <w:lang w:val="en-US"/>
+        </w:rPr>
+        <w:fldChar w:fldCharType="end"/>
+      </w:r>
       <w:r>
         <w:rPr>
           <w:rFonts w:ascii="Times New Roman" w:hAnsi="Times New Roman" w:cs="Times New Roman"/>
@@ -1962,7 +1932,6 @@
                 <w:szCs w:val="24"/>
               </w:rPr>
             </w:pPr>
-            <w:proofErr w:type="spellStart"/>
             <w:r>
               <w:rPr>
                 <w:rFonts w:ascii="Times New Roman" w:hAnsi="Times New Roman" w:cs="Times New Roman"/>
@@ -1971,7 +1940,6 @@
               </w:rPr>
               <w:t>Jugabilidad</w:t>
             </w:r>
-            <w:proofErr w:type="spellEnd"/>
           </w:p>
         </w:tc>
         <w:tc>
@@ -2592,7 +2560,6 @@
                 <w:szCs w:val="24"/>
               </w:rPr>
             </w:pPr>
-            <w:proofErr w:type="spellStart"/>
             <w:r>
               <w:rPr>
                 <w:rFonts w:ascii="Times New Roman" w:hAnsi="Times New Roman" w:cs="Times New Roman"/>
@@ -2601,7 +2568,6 @@
               </w:rPr>
               <w:t>Jugabilidad</w:t>
             </w:r>
-            <w:proofErr w:type="spellEnd"/>
           </w:p>
         </w:tc>
         <w:tc>
@@ -3218,7 +3184,6 @@
                 <w:szCs w:val="24"/>
               </w:rPr>
             </w:pPr>
-            <w:proofErr w:type="spellStart"/>
             <w:r>
               <w:rPr>
                 <w:rFonts w:ascii="Times New Roman" w:hAnsi="Times New Roman" w:cs="Times New Roman"/>
@@ -3227,7 +3192,6 @@
               </w:rPr>
               <w:t>Jugabilidad</w:t>
             </w:r>
-            <w:proofErr w:type="spellEnd"/>
           </w:p>
         </w:tc>
         <w:tc>
@@ -3588,7 +3552,7 @@
         </w:rPr>
         <w:t xml:space="preserve">V1. N.1 </w:t>
       </w:r>
-      <w:hyperlink r:id="rId14" w:history="1">
+      <w:hyperlink r:id="rId13" w:history="1">
         <w:r>
           <w:rPr>
             <w:rStyle w:val="Hipervnculo"/>
@@ -3623,7 +3587,7 @@
 </file>
 
 <file path=word/numbering.xml><?xml version="1.0" encoding="utf-8"?>
-<w:numbering xmlns:wpc="http://schemas.microsoft.com/office/word/2010/wordprocessingCanvas" xmlns:mc="http://schemas.openxmlformats.org/markup-compatibility/2006" xmlns:o="urn:schemas-microsoft-com:office:office" xmlns:r="http://schemas.openxmlformats.org/officeDocument/2006/relationships" xmlns:m="http://schemas.openxmlformats.org/officeDocument/2006/math" xmlns:v="urn:schemas-microsoft-com:vml" xmlns:wp14="http://schemas.microsoft.com/office/word/2010/wordprocessingDrawing" xmlns:wp="http://schemas.openxmlformats.org/drawingml/2006/wordprocessingDrawing" xmlns:w10="urn:schemas-microsoft-com:office:word" xmlns:w="http://schemas.openxmlformats.org/wordprocessingml/2006/main" xmlns:w14="http://schemas.microsoft.com/office/word/2010/wordml" xmlns:w15="http://schemas.microsoft.com/office/word/2012/wordml" xmlns:wpg="http://schemas.microsoft.com/office/word/2010/wordprocessingGroup" xmlns:wpi="http://schemas.microsoft.com/office/word/2010/wordprocessingInk" xmlns:wne="http://schemas.microsoft.com/office/word/2006/wordml" xmlns:wps="http://schemas.microsoft.com/office/word/2010/wordprocessingShape" mc:Ignorable="w14 w15 wp14">
+<w:numbering xmlns:wpc="http://schemas.microsoft.com/office/word/2010/wordprocessingCanvas" xmlns:cx="http://schemas.microsoft.com/office/drawing/2014/chartex" xmlns:cx1="http://schemas.microsoft.com/office/drawing/2015/9/8/chartex" xmlns:cx2="http://schemas.microsoft.com/office/drawing/2015/10/21/chartex" xmlns:cx3="http://schemas.microsoft.com/office/drawing/2016/5/9/chartex" xmlns:cx4="http://schemas.microsoft.com/office/drawing/2016/5/10/chartex" xmlns:cx5="http://schemas.microsoft.com/office/drawing/2016/5/11/chartex" xmlns:cx6="http://schemas.microsoft.com/office/drawing/2016/5/12/chartex" xmlns:cx7="http://schemas.microsoft.com/office/drawing/2016/5/13/chartex" xmlns:cx8="http://schemas.microsoft.com/office/drawing/2016/5/14/chartex" xmlns:mc="http://schemas.openxmlformats.org/markup-compatibility/2006" xmlns:aink="http://schemas.microsoft.com/office/drawing/2016/ink" xmlns:am3d="http://schemas.microsoft.com/office/drawing/2017/model3d" xmlns:o="urn:schemas-microsoft-com:office:office" xmlns:r="http://schemas.openxmlformats.org/officeDocument/2006/relationships" xmlns:m="http://schemas.openxmlformats.org/officeDocument/2006/math" xmlns:v="urn:schemas-microsoft-com:vml" xmlns:wp14="http://schemas.microsoft.com/office/word/2010/wordprocessingDrawing" xmlns:wp="http://schemas.openxmlformats.org/drawingml/2006/wordprocessingDrawing" xmlns:w10="urn:schemas-microsoft-com:office:word" xmlns:w="http://schemas.openxmlformats.org/wordprocessingml/2006/main" xmlns:w14="http://schemas.microsoft.com/office/word/2010/wordml" xmlns:w15="http://schemas.microsoft.com/office/word/2012/wordml" xmlns:w16cex="http://schemas.microsoft.com/office/word/2018/wordml/cex" xmlns:w16cid="http://schemas.microsoft.com/office/word/2016/wordml/cid" xmlns:w16="http://schemas.microsoft.com/office/word/2018/wordml" xmlns:w16sdtdh="http://schemas.microsoft.com/office/word/2020/wordml/sdtdatahash" xmlns:w16se="http://schemas.microsoft.com/office/word/2015/wordml/symex" xmlns:wpg="http://schemas.microsoft.com/office/word/2010/wordprocessingGroup" xmlns:wpi="http://schemas.microsoft.com/office/word/2010/wordprocessingInk" xmlns:wne="http://schemas.microsoft.com/office/word/2006/wordml" xmlns:wps="http://schemas.microsoft.com/office/word/2010/wordprocessingShape" mc:Ignorable="w14 w15 w16se w16cid w16 w16cex w16sdtdh wp14">
   <w:abstractNum w:abstractNumId="0" w15:restartNumberingAfterBreak="0">
     <w:nsid w:val="07DE7D08"/>
     <w:multiLevelType w:val="hybridMultilevel"/>
@@ -3744,7 +3708,7 @@
 </file>
 
 <file path=word/styles.xml><?xml version="1.0" encoding="utf-8"?>
-<w:styles xmlns:mc="http://schemas.openxmlformats.org/markup-compatibility/2006" xmlns:r="http://schemas.openxmlformats.org/officeDocument/2006/relationships" xmlns:w="http://schemas.openxmlformats.org/wordprocessingml/2006/main" xmlns:w14="http://schemas.microsoft.com/office/word/2010/wordml" xmlns:w15="http://schemas.microsoft.com/office/word/2012/wordml" mc:Ignorable="w14 w15">
+<w:styles xmlns:mc="http://schemas.openxmlformats.org/markup-compatibility/2006" xmlns:r="http://schemas.openxmlformats.org/officeDocument/2006/relationships" xmlns:w="http://schemas.openxmlformats.org/wordprocessingml/2006/main" xmlns:w14="http://schemas.microsoft.com/office/word/2010/wordml" xmlns:w15="http://schemas.microsoft.com/office/word/2012/wordml" xmlns:w16cex="http://schemas.microsoft.com/office/word/2018/wordml/cex" xmlns:w16cid="http://schemas.microsoft.com/office/word/2016/wordml/cid" xmlns:w16="http://schemas.microsoft.com/office/word/2018/wordml" xmlns:w16sdtdh="http://schemas.microsoft.com/office/word/2020/wordml/sdtdatahash" xmlns:w16se="http://schemas.microsoft.com/office/word/2015/wordml/symex" mc:Ignorable="w14 w15 w16se w16cid w16 w16cex w16sdtdh">
   <w:docDefaults>
     <w:rPrDefault>
       <w:rPr>
@@ -3760,7 +3724,7 @@
       </w:pPr>
     </w:pPrDefault>
   </w:docDefaults>
-  <w:latentStyles w:defLockedState="0" w:defUIPriority="99" w:defSemiHidden="0" w:defUnhideWhenUsed="0" w:defQFormat="0" w:count="371">
+  <w:latentStyles w:defLockedState="0" w:defUIPriority="99" w:defSemiHidden="0" w:defUnhideWhenUsed="0" w:defQFormat="0" w:count="376">
     <w:lsdException w:name="Normal" w:uiPriority="0" w:qFormat="1"/>
     <w:lsdException w:name="heading 1" w:uiPriority="9" w:qFormat="1"/>
     <w:lsdException w:name="heading 2" w:semiHidden="1" w:uiPriority="9" w:unhideWhenUsed="1" w:qFormat="1"/>
@@ -3866,7 +3830,6 @@
     <w:lsdException w:name="HTML Sample" w:semiHidden="1" w:unhideWhenUsed="1"/>
     <w:lsdException w:name="HTML Typewriter" w:semiHidden="1" w:unhideWhenUsed="1"/>
     <w:lsdException w:name="HTML Variable" w:semiHidden="1" w:unhideWhenUsed="1"/>
-    <w:lsdException w:name="Normal Table" w:semiHidden="1" w:unhideWhenUsed="1"/>
     <w:lsdException w:name="annotation subject" w:semiHidden="1" w:unhideWhenUsed="1"/>
     <w:lsdException w:name="No List" w:semiHidden="1" w:unhideWhenUsed="1"/>
     <w:lsdException w:name="Outline List 1" w:semiHidden="1" w:unhideWhenUsed="1"/>
@@ -3909,11 +3872,8 @@
     <w:lsdException w:name="Table Contemporary" w:semiHidden="1" w:unhideWhenUsed="1"/>
     <w:lsdException w:name="Table Elegant" w:semiHidden="1" w:unhideWhenUsed="1"/>
     <w:lsdException w:name="Table Professional" w:semiHidden="1" w:unhideWhenUsed="1"/>
-    <w:lsdException w:name="Table Subtle 1" w:semiHidden="1" w:unhideWhenUsed="1"/>
     <w:lsdException w:name="Table Subtle 2" w:semiHidden="1" w:unhideWhenUsed="1"/>
     <w:lsdException w:name="Table Web 1" w:semiHidden="1" w:unhideWhenUsed="1"/>
-    <w:lsdException w:name="Table Web 2" w:semiHidden="1" w:unhideWhenUsed="1"/>
-    <w:lsdException w:name="Table Web 3" w:semiHidden="1" w:unhideWhenUsed="1"/>
     <w:lsdException w:name="Balloon Text" w:semiHidden="1" w:unhideWhenUsed="1"/>
     <w:lsdException w:name="Table Grid" w:uiPriority="39"/>
     <w:lsdException w:name="Table Theme" w:semiHidden="1" w:unhideWhenUsed="1"/>
@@ -4132,6 +4092,11 @@
     <w:lsdException w:name="List Table 5 Dark Accent 6" w:uiPriority="50"/>
     <w:lsdException w:name="List Table 6 Colorful Accent 6" w:uiPriority="51"/>
     <w:lsdException w:name="List Table 7 Colorful Accent 6" w:uiPriority="52"/>
+    <w:lsdException w:name="Mention" w:semiHidden="1" w:unhideWhenUsed="1"/>
+    <w:lsdException w:name="Smart Hyperlink" w:semiHidden="1" w:unhideWhenUsed="1"/>
+    <w:lsdException w:name="Hashtag" w:semiHidden="1" w:unhideWhenUsed="1"/>
+    <w:lsdException w:name="Unresolved Mention" w:semiHidden="1" w:unhideWhenUsed="1"/>
+    <w:lsdException w:name="Smart Link" w:semiHidden="1" w:unhideWhenUsed="1"/>
   </w:latentStyles>
   <w:style w:type="paragraph" w:default="1" w:styleId="Normal">
     <w:name w:val="Normal"/>

</xml_diff>